<commit_message>
continuato a scrivere la relazione.
</commit_message>
<xml_diff>
--- a/Weka/varie/appunti codice weka.docx
+++ b/Weka/varie/appunti codice weka.docx
@@ -196,11 +196,14 @@
       </w:r>
       <w:proofErr w:type="spellStart"/>
       <w:r>
-        <w:t>buildTree</w:t>
-      </w:r>
-      <w:proofErr w:type="spellEnd"/>
-      <w:r>
-        <w:t xml:space="preserve"> della classe J48 crea uno </w:t>
+        <w:t>build</w:t>
+      </w:r>
+      <w:r>
+        <w:t>Classifier</w:t>
+      </w:r>
+      <w:proofErr w:type="spellEnd"/>
+      <w:r>
+        <w:t xml:space="preserve"> della classe J48 crea un </w:t>
       </w:r>
       <w:proofErr w:type="spellStart"/>
       <w:r>
@@ -301,11 +304,9 @@
       <w:r>
         <w:t xml:space="preserve"> creato precedentemente. </w:t>
       </w:r>
-      <w:proofErr w:type="spellStart"/>
-      <w:r>
-        <w:t>Dopodichè</w:t>
-      </w:r>
-      <w:proofErr w:type="spellEnd"/>
+      <w:r>
+        <w:t>Dopodiché</w:t>
+      </w:r>
       <w:r>
         <w:t xml:space="preserve"> viene invocato il metodo </w:t>
       </w:r>
@@ -315,15 +316,13 @@
       </w:r>
       <w:proofErr w:type="spellEnd"/>
       <w:r>
-        <w:t xml:space="preserve"> sull’</w:t>
-      </w:r>
-      <w:proofErr w:type="spellStart"/>
-      <w:r>
-        <w:t>albero.Questo</w:t>
-      </w:r>
-      <w:proofErr w:type="spellEnd"/>
-      <w:r>
-        <w:t xml:space="preserve"> metodo invoca il metodo </w:t>
+        <w:t xml:space="preserve"> sull’albero.</w:t>
+      </w:r>
+      <w:r>
+        <w:t xml:space="preserve"> </w:t>
+      </w:r>
+      <w:r>
+        <w:t xml:space="preserve">Questo metodo invoca il metodo </w:t>
       </w:r>
       <w:proofErr w:type="spellStart"/>
       <w:r>

</xml_diff>